<commit_message>
fix: update Word resume
</commit_message>
<xml_diff>
--- a/public/Rebecca-Hensley-Resume.docx
+++ b/public/Rebecca-Hensley-Resume.docx
@@ -423,6 +423,31 @@
     </w:p>
     <w:p>
       <w:pPr>
+        <w:tabs>
+          <w:tab w:val="right" w:pos="10800"/>
+        </w:tabs>
+        <w:spacing w:after="0"/>
+        <w:ind w:left="360"/>
+      </w:pPr>
+      <w:r>
+        <w:rPr>
+          <w:b/>
+          <w:bCs/>
+        </w:rPr>
+        <w:t xml:space="preserve">SKILLS USED: </w:t>
+      </w:r>
+      <w:r>
+        <w:t xml:space="preserve">SCCM | Intune | </w:t>
+      </w:r>
+      <w:r>
+        <w:t>Active Directory | Windows Server | Mobile | Deskside | Customer Service</w:t>
+      </w:r>
+      <w:r>
+        <w:t xml:space="preserve"> | Windows / macOS</w:t>
+      </w:r>
+    </w:p>
+    <w:p>
+      <w:pPr>
         <w:spacing w:after="0"/>
         <w:rPr>
           <w:sz w:val="12"/>
@@ -1176,16 +1201,7 @@
           <w:sz w:val="20"/>
           <w:szCs w:val="20"/>
         </w:rPr>
-        <w:t xml:space="preserve"> </w:t>
-      </w:r>
-      <w:r>
-        <w:rPr>
-          <w:b/>
-          <w:bCs/>
-          <w:sz w:val="20"/>
-          <w:szCs w:val="20"/>
-        </w:rPr>
-        <w:t>(</w:t>
+        <w:t xml:space="preserve"> (</w:t>
       </w:r>
       <w:r>
         <w:rPr>
@@ -1370,16 +1386,7 @@
           <w:sz w:val="20"/>
           <w:szCs w:val="20"/>
         </w:rPr>
-        <w:t xml:space="preserve"> </w:t>
-      </w:r>
-      <w:r>
-        <w:rPr>
-          <w:b/>
-          <w:bCs/>
-          <w:sz w:val="20"/>
-          <w:szCs w:val="20"/>
-        </w:rPr>
-        <w:t>(</w:t>
+        <w:t xml:space="preserve"> (</w:t>
       </w:r>
       <w:r>
         <w:rPr>
@@ -1554,6 +1561,7 @@
           <w:bCs/>
           <w:u w:val="single"/>
         </w:rPr>
+        <w:lastRenderedPageBreak/>
         <w:t xml:space="preserve">RELEVANT EDUCATION </w:t>
       </w:r>
     </w:p>
@@ -1767,7 +1775,6 @@
           <w:sz w:val="20"/>
           <w:u w:val="single"/>
         </w:rPr>
-        <w:lastRenderedPageBreak/>
         <w:t xml:space="preserve">PROJECTS </w:t>
       </w:r>
     </w:p>
@@ -3488,19 +3495,6 @@
 </file>
 
 <file path=customXml/item1.xml><?xml version="1.0" encoding="utf-8"?>
-<b:Sources xmlns:b="http://schemas.openxmlformats.org/officeDocument/2006/bibliography" xmlns="http://schemas.openxmlformats.org/officeDocument/2006/bibliography" SelectedStyle="\APASixthEditionOfficeOnline.xsl" StyleName="APA" Version="6"/>
-</file>
-
-<file path=customXml/item2.xml><?xml version="1.0" encoding="utf-8"?>
-<?mso-contentType ?>
-<FormTemplates xmlns="http://schemas.microsoft.com/sharepoint/v3/contenttype/forms">
-  <Display>DocumentLibraryForm</Display>
-  <Edit>DocumentLibraryForm</Edit>
-  <New>DocumentLibraryForm</New>
-</FormTemplates>
-</file>
-
-<file path=customXml/item3.xml><?xml version="1.0" encoding="utf-8"?>
 <ct:contentTypeSchema xmlns:ct="http://schemas.microsoft.com/office/2006/metadata/contentType" xmlns:ma="http://schemas.microsoft.com/office/2006/metadata/properties/metaAttributes" ct:_="" ma:_="" ma:contentTypeName="Document" ma:contentTypeID="0x010100B8B84675063AF74FB44CF39EF074C43A" ma:contentTypeVersion="17" ma:contentTypeDescription="Create a new document." ma:contentTypeScope="" ma:versionID="c10b8776038f9fa67c2713730fab4827">
   <xsd:schema xmlns:xsd="http://www.w3.org/2001/XMLSchema" xmlns:xs="http://www.w3.org/2001/XMLSchema" xmlns:p="http://schemas.microsoft.com/office/2006/metadata/properties" xmlns:ns2="a6ba9d43-73b6-40ff-b3d6-8dd4015befd6" xmlns:ns3="192335bd-3aed-4026-80fa-fdaa12f4f44a" xmlns:ns4="http://schemas.microsoft.com/sharepoint/v4" targetNamespace="http://schemas.microsoft.com/office/2006/metadata/properties" ma:root="true" ma:fieldsID="61005302042c64eeb219ffb13f83a66c" ns2:_="" ns3:_="" ns4:_="">
     <xsd:import namespace="a6ba9d43-73b6-40ff-b3d6-8dd4015befd6"/>
@@ -3754,6 +3748,19 @@
 </ct:contentTypeSchema>
 </file>
 
+<file path=customXml/item2.xml><?xml version="1.0" encoding="utf-8"?>
+<?mso-contentType ?>
+<FormTemplates xmlns="http://schemas.microsoft.com/sharepoint/v3/contenttype/forms">
+  <Display>DocumentLibraryForm</Display>
+  <Edit>DocumentLibraryForm</Edit>
+  <New>DocumentLibraryForm</New>
+</FormTemplates>
+</file>
+
+<file path=customXml/item3.xml><?xml version="1.0" encoding="utf-8"?>
+<b:Sources xmlns:b="http://schemas.openxmlformats.org/officeDocument/2006/bibliography" xmlns="http://schemas.openxmlformats.org/officeDocument/2006/bibliography" SelectedStyle="\APASixthEditionOfficeOnline.xsl" StyleName="APA" Version="6"/>
+</file>
+
 <file path=customXml/item4.xml><?xml version="1.0" encoding="utf-8"?>
 <p:properties xmlns:p="http://schemas.microsoft.com/office/2006/metadata/properties" xmlns:xsi="http://www.w3.org/2001/XMLSchema-instance" xmlns:pc="http://schemas.microsoft.com/office/infopath/2007/PartnerControls">
   <documentManagement>
@@ -3767,22 +3774,6 @@
 </file>
 
 <file path=customXml/itemProps1.xml><?xml version="1.0" encoding="utf-8"?>
-<ds:datastoreItem xmlns:ds="http://schemas.openxmlformats.org/officeDocument/2006/customXml" ds:itemID="{4A1FC884-28E5-4B38-A675-62AC91BB0386}">
-  <ds:schemaRefs>
-    <ds:schemaRef ds:uri="http://schemas.openxmlformats.org/officeDocument/2006/bibliography"/>
-  </ds:schemaRefs>
-</ds:datastoreItem>
-</file>
-
-<file path=customXml/itemProps2.xml><?xml version="1.0" encoding="utf-8"?>
-<ds:datastoreItem xmlns:ds="http://schemas.openxmlformats.org/officeDocument/2006/customXml" ds:itemID="{DE01ED60-298D-4FA8-8BF5-A943A5FC1F74}">
-  <ds:schemaRefs>
-    <ds:schemaRef ds:uri="http://schemas.microsoft.com/sharepoint/v3/contenttype/forms"/>
-  </ds:schemaRefs>
-</ds:datastoreItem>
-</file>
-
-<file path=customXml/itemProps3.xml><?xml version="1.0" encoding="utf-8"?>
 <ds:datastoreItem xmlns:ds="http://schemas.openxmlformats.org/officeDocument/2006/customXml" ds:itemID="{C3D7207E-98BE-4C7C-AF40-F8E484BCFFC8}">
   <ds:schemaRefs>
     <ds:schemaRef ds:uri="http://schemas.microsoft.com/office/2006/metadata/contentType"/>
@@ -3802,6 +3793,22 @@
 </ds:datastoreItem>
 </file>
 
+<file path=customXml/itemProps2.xml><?xml version="1.0" encoding="utf-8"?>
+<ds:datastoreItem xmlns:ds="http://schemas.openxmlformats.org/officeDocument/2006/customXml" ds:itemID="{DE01ED60-298D-4FA8-8BF5-A943A5FC1F74}">
+  <ds:schemaRefs>
+    <ds:schemaRef ds:uri="http://schemas.microsoft.com/sharepoint/v3/contenttype/forms"/>
+  </ds:schemaRefs>
+</ds:datastoreItem>
+</file>
+
+<file path=customXml/itemProps3.xml><?xml version="1.0" encoding="utf-8"?>
+<ds:datastoreItem xmlns:ds="http://schemas.openxmlformats.org/officeDocument/2006/customXml" ds:itemID="{4A1FC884-28E5-4B38-A675-62AC91BB0386}">
+  <ds:schemaRefs>
+    <ds:schemaRef ds:uri="http://schemas.openxmlformats.org/officeDocument/2006/bibliography"/>
+  </ds:schemaRefs>
+</ds:datastoreItem>
+</file>
+
 <file path=customXml/itemProps4.xml><?xml version="1.0" encoding="utf-8"?>
 <ds:datastoreItem xmlns:ds="http://schemas.openxmlformats.org/officeDocument/2006/customXml" ds:itemID="{73BB3397-8338-4AF6-8A49-3FD134D2BEB4}">
   <ds:schemaRefs>

</xml_diff>

<commit_message>
fix: update Word resume 202407131910
</commit_message>
<xml_diff>
--- a/public/Rebecca-Hensley-Resume.docx
+++ b/public/Rebecca-Hensley-Resume.docx
@@ -585,7 +585,18 @@
           <w:b/>
           <w:bCs/>
         </w:rPr>
-        <w:t xml:space="preserve">SKILLS USED: </w:t>
+        <w:t>SKILLS USED:</w:t>
+      </w:r>
+      <w:r>
+        <w:t xml:space="preserve"> </w:t>
+      </w:r>
+      <w:proofErr w:type="spellStart"/>
+      <w:r>
+        <w:t>Zoho</w:t>
+      </w:r>
+      <w:proofErr w:type="spellEnd"/>
+      <w:r>
+        <w:t xml:space="preserve"> Desk | </w:t>
       </w:r>
       <w:r>
         <w:t>Imaging (Intune)</w:t>
@@ -594,7 +605,7 @@
         <w:t xml:space="preserve"> | </w:t>
       </w:r>
       <w:r>
-        <w:t xml:space="preserve">Active Directory | Windows Server | Deskside </w:t>
+        <w:t xml:space="preserve">Deskside </w:t>
       </w:r>
       <w:r>
         <w:t>Support</w:t>
@@ -859,7 +870,6 @@
           <w:sz w:val="20"/>
           <w:szCs w:val="20"/>
         </w:rPr>
-        <w:lastRenderedPageBreak/>
         <w:t>IT INTERN</w:t>
       </w:r>
       <w:r>
@@ -912,6 +922,7 @@
         <w:spacing w:after="0"/>
       </w:pPr>
       <w:r>
+        <w:lastRenderedPageBreak/>
         <w:t>American Art Clay Company, Indianapolis, IN</w:t>
       </w:r>
     </w:p>
@@ -2999,6 +3010,19 @@
 </file>
 
 <file path=customXml/item1.xml><?xml version="1.0" encoding="utf-8"?>
+<b:Sources xmlns:b="http://schemas.openxmlformats.org/officeDocument/2006/bibliography" xmlns="http://schemas.openxmlformats.org/officeDocument/2006/bibliography" SelectedStyle="\APASixthEditionOfficeOnline.xsl" StyleName="APA" Version="6"/>
+</file>
+
+<file path=customXml/item2.xml><?xml version="1.0" encoding="utf-8"?>
+<?mso-contentType ?>
+<FormTemplates xmlns="http://schemas.microsoft.com/sharepoint/v3/contenttype/forms">
+  <Display>DocumentLibraryForm</Display>
+  <Edit>DocumentLibraryForm</Edit>
+  <New>DocumentLibraryForm</New>
+</FormTemplates>
+</file>
+
+<file path=customXml/item3.xml><?xml version="1.0" encoding="utf-8"?>
 <ct:contentTypeSchema xmlns:ct="http://schemas.microsoft.com/office/2006/metadata/contentType" xmlns:ma="http://schemas.microsoft.com/office/2006/metadata/properties/metaAttributes" ct:_="" ma:_="" ma:contentTypeName="Document" ma:contentTypeID="0x010100B8B84675063AF74FB44CF39EF074C43A" ma:contentTypeVersion="17" ma:contentTypeDescription="Create a new document." ma:contentTypeScope="" ma:versionID="c10b8776038f9fa67c2713730fab4827">
   <xsd:schema xmlns:xsd="http://www.w3.org/2001/XMLSchema" xmlns:xs="http://www.w3.org/2001/XMLSchema" xmlns:p="http://schemas.microsoft.com/office/2006/metadata/properties" xmlns:ns2="a6ba9d43-73b6-40ff-b3d6-8dd4015befd6" xmlns:ns3="192335bd-3aed-4026-80fa-fdaa12f4f44a" xmlns:ns4="http://schemas.microsoft.com/sharepoint/v4" targetNamespace="http://schemas.microsoft.com/office/2006/metadata/properties" ma:root="true" ma:fieldsID="61005302042c64eeb219ffb13f83a66c" ns2:_="" ns3:_="" ns4:_="">
     <xsd:import namespace="a6ba9d43-73b6-40ff-b3d6-8dd4015befd6"/>
@@ -3252,19 +3276,6 @@
 </ct:contentTypeSchema>
 </file>
 
-<file path=customXml/item2.xml><?xml version="1.0" encoding="utf-8"?>
-<?mso-contentType ?>
-<FormTemplates xmlns="http://schemas.microsoft.com/sharepoint/v3/contenttype/forms">
-  <Display>DocumentLibraryForm</Display>
-  <Edit>DocumentLibraryForm</Edit>
-  <New>DocumentLibraryForm</New>
-</FormTemplates>
-</file>
-
-<file path=customXml/item3.xml><?xml version="1.0" encoding="utf-8"?>
-<b:Sources xmlns:b="http://schemas.openxmlformats.org/officeDocument/2006/bibliography" xmlns="http://schemas.openxmlformats.org/officeDocument/2006/bibliography" SelectedStyle="\APASixthEditionOfficeOnline.xsl" StyleName="APA" Version="6"/>
-</file>
-
 <file path=customXml/item4.xml><?xml version="1.0" encoding="utf-8"?>
 <p:properties xmlns:p="http://schemas.microsoft.com/office/2006/metadata/properties" xmlns:xsi="http://www.w3.org/2001/XMLSchema-instance" xmlns:pc="http://schemas.microsoft.com/office/infopath/2007/PartnerControls">
   <documentManagement>
@@ -3278,6 +3289,22 @@
 </file>
 
 <file path=customXml/itemProps1.xml><?xml version="1.0" encoding="utf-8"?>
+<ds:datastoreItem xmlns:ds="http://schemas.openxmlformats.org/officeDocument/2006/customXml" ds:itemID="{4A1FC884-28E5-4B38-A675-62AC91BB0386}">
+  <ds:schemaRefs>
+    <ds:schemaRef ds:uri="http://schemas.openxmlformats.org/officeDocument/2006/bibliography"/>
+  </ds:schemaRefs>
+</ds:datastoreItem>
+</file>
+
+<file path=customXml/itemProps2.xml><?xml version="1.0" encoding="utf-8"?>
+<ds:datastoreItem xmlns:ds="http://schemas.openxmlformats.org/officeDocument/2006/customXml" ds:itemID="{DE01ED60-298D-4FA8-8BF5-A943A5FC1F74}">
+  <ds:schemaRefs>
+    <ds:schemaRef ds:uri="http://schemas.microsoft.com/sharepoint/v3/contenttype/forms"/>
+  </ds:schemaRefs>
+</ds:datastoreItem>
+</file>
+
+<file path=customXml/itemProps3.xml><?xml version="1.0" encoding="utf-8"?>
 <ds:datastoreItem xmlns:ds="http://schemas.openxmlformats.org/officeDocument/2006/customXml" ds:itemID="{C3D7207E-98BE-4C7C-AF40-F8E484BCFFC8}">
   <ds:schemaRefs>
     <ds:schemaRef ds:uri="http://schemas.microsoft.com/office/2006/metadata/contentType"/>
@@ -3297,22 +3324,6 @@
 </ds:datastoreItem>
 </file>
 
-<file path=customXml/itemProps2.xml><?xml version="1.0" encoding="utf-8"?>
-<ds:datastoreItem xmlns:ds="http://schemas.openxmlformats.org/officeDocument/2006/customXml" ds:itemID="{DE01ED60-298D-4FA8-8BF5-A943A5FC1F74}">
-  <ds:schemaRefs>
-    <ds:schemaRef ds:uri="http://schemas.microsoft.com/sharepoint/v3/contenttype/forms"/>
-  </ds:schemaRefs>
-</ds:datastoreItem>
-</file>
-
-<file path=customXml/itemProps3.xml><?xml version="1.0" encoding="utf-8"?>
-<ds:datastoreItem xmlns:ds="http://schemas.openxmlformats.org/officeDocument/2006/customXml" ds:itemID="{4A1FC884-28E5-4B38-A675-62AC91BB0386}">
-  <ds:schemaRefs>
-    <ds:schemaRef ds:uri="http://schemas.openxmlformats.org/officeDocument/2006/bibliography"/>
-  </ds:schemaRefs>
-</ds:datastoreItem>
-</file>
-
 <file path=customXml/itemProps4.xml><?xml version="1.0" encoding="utf-8"?>
 <ds:datastoreItem xmlns:ds="http://schemas.openxmlformats.org/officeDocument/2006/customXml" ds:itemID="{73BB3397-8338-4AF6-8A49-3FD134D2BEB4}">
   <ds:schemaRefs>

</xml_diff>

<commit_message>
fix: update Word resume 202407131919
</commit_message>
<xml_diff>
--- a/public/Rebecca-Hensley-Resume.docx
+++ b/public/Rebecca-Hensley-Resume.docx
@@ -566,7 +566,13 @@
         <w:spacing w:after="0"/>
       </w:pPr>
       <w:r>
-        <w:t>Skillfully provided tier 1 help desk support</w:t>
+        <w:t xml:space="preserve">Skillfully provided </w:t>
+      </w:r>
+      <w:r>
+        <w:t>Tier 1</w:t>
+      </w:r>
+      <w:r>
+        <w:t xml:space="preserve"> help desk support</w:t>
       </w:r>
       <w:r>
         <w:t>.</w:t>
@@ -3010,19 +3016,6 @@
 </file>
 
 <file path=customXml/item1.xml><?xml version="1.0" encoding="utf-8"?>
-<b:Sources xmlns:b="http://schemas.openxmlformats.org/officeDocument/2006/bibliography" xmlns="http://schemas.openxmlformats.org/officeDocument/2006/bibliography" SelectedStyle="\APASixthEditionOfficeOnline.xsl" StyleName="APA" Version="6"/>
-</file>
-
-<file path=customXml/item2.xml><?xml version="1.0" encoding="utf-8"?>
-<?mso-contentType ?>
-<FormTemplates xmlns="http://schemas.microsoft.com/sharepoint/v3/contenttype/forms">
-  <Display>DocumentLibraryForm</Display>
-  <Edit>DocumentLibraryForm</Edit>
-  <New>DocumentLibraryForm</New>
-</FormTemplates>
-</file>
-
-<file path=customXml/item3.xml><?xml version="1.0" encoding="utf-8"?>
 <ct:contentTypeSchema xmlns:ct="http://schemas.microsoft.com/office/2006/metadata/contentType" xmlns:ma="http://schemas.microsoft.com/office/2006/metadata/properties/metaAttributes" ct:_="" ma:_="" ma:contentTypeName="Document" ma:contentTypeID="0x010100B8B84675063AF74FB44CF39EF074C43A" ma:contentTypeVersion="17" ma:contentTypeDescription="Create a new document." ma:contentTypeScope="" ma:versionID="c10b8776038f9fa67c2713730fab4827">
   <xsd:schema xmlns:xsd="http://www.w3.org/2001/XMLSchema" xmlns:xs="http://www.w3.org/2001/XMLSchema" xmlns:p="http://schemas.microsoft.com/office/2006/metadata/properties" xmlns:ns2="a6ba9d43-73b6-40ff-b3d6-8dd4015befd6" xmlns:ns3="192335bd-3aed-4026-80fa-fdaa12f4f44a" xmlns:ns4="http://schemas.microsoft.com/sharepoint/v4" targetNamespace="http://schemas.microsoft.com/office/2006/metadata/properties" ma:root="true" ma:fieldsID="61005302042c64eeb219ffb13f83a66c" ns2:_="" ns3:_="" ns4:_="">
     <xsd:import namespace="a6ba9d43-73b6-40ff-b3d6-8dd4015befd6"/>
@@ -3276,6 +3269,19 @@
 </ct:contentTypeSchema>
 </file>
 
+<file path=customXml/item2.xml><?xml version="1.0" encoding="utf-8"?>
+<?mso-contentType ?>
+<FormTemplates xmlns="http://schemas.microsoft.com/sharepoint/v3/contenttype/forms">
+  <Display>DocumentLibraryForm</Display>
+  <Edit>DocumentLibraryForm</Edit>
+  <New>DocumentLibraryForm</New>
+</FormTemplates>
+</file>
+
+<file path=customXml/item3.xml><?xml version="1.0" encoding="utf-8"?>
+<b:Sources xmlns:b="http://schemas.openxmlformats.org/officeDocument/2006/bibliography" xmlns="http://schemas.openxmlformats.org/officeDocument/2006/bibliography" SelectedStyle="\APASixthEditionOfficeOnline.xsl" StyleName="APA" Version="6"/>
+</file>
+
 <file path=customXml/item4.xml><?xml version="1.0" encoding="utf-8"?>
 <p:properties xmlns:p="http://schemas.microsoft.com/office/2006/metadata/properties" xmlns:xsi="http://www.w3.org/2001/XMLSchema-instance" xmlns:pc="http://schemas.microsoft.com/office/infopath/2007/PartnerControls">
   <documentManagement>
@@ -3289,22 +3295,6 @@
 </file>
 
 <file path=customXml/itemProps1.xml><?xml version="1.0" encoding="utf-8"?>
-<ds:datastoreItem xmlns:ds="http://schemas.openxmlformats.org/officeDocument/2006/customXml" ds:itemID="{4A1FC884-28E5-4B38-A675-62AC91BB0386}">
-  <ds:schemaRefs>
-    <ds:schemaRef ds:uri="http://schemas.openxmlformats.org/officeDocument/2006/bibliography"/>
-  </ds:schemaRefs>
-</ds:datastoreItem>
-</file>
-
-<file path=customXml/itemProps2.xml><?xml version="1.0" encoding="utf-8"?>
-<ds:datastoreItem xmlns:ds="http://schemas.openxmlformats.org/officeDocument/2006/customXml" ds:itemID="{DE01ED60-298D-4FA8-8BF5-A943A5FC1F74}">
-  <ds:schemaRefs>
-    <ds:schemaRef ds:uri="http://schemas.microsoft.com/sharepoint/v3/contenttype/forms"/>
-  </ds:schemaRefs>
-</ds:datastoreItem>
-</file>
-
-<file path=customXml/itemProps3.xml><?xml version="1.0" encoding="utf-8"?>
 <ds:datastoreItem xmlns:ds="http://schemas.openxmlformats.org/officeDocument/2006/customXml" ds:itemID="{C3D7207E-98BE-4C7C-AF40-F8E484BCFFC8}">
   <ds:schemaRefs>
     <ds:schemaRef ds:uri="http://schemas.microsoft.com/office/2006/metadata/contentType"/>
@@ -3324,6 +3314,22 @@
 </ds:datastoreItem>
 </file>
 
+<file path=customXml/itemProps2.xml><?xml version="1.0" encoding="utf-8"?>
+<ds:datastoreItem xmlns:ds="http://schemas.openxmlformats.org/officeDocument/2006/customXml" ds:itemID="{DE01ED60-298D-4FA8-8BF5-A943A5FC1F74}">
+  <ds:schemaRefs>
+    <ds:schemaRef ds:uri="http://schemas.microsoft.com/sharepoint/v3/contenttype/forms"/>
+  </ds:schemaRefs>
+</ds:datastoreItem>
+</file>
+
+<file path=customXml/itemProps3.xml><?xml version="1.0" encoding="utf-8"?>
+<ds:datastoreItem xmlns:ds="http://schemas.openxmlformats.org/officeDocument/2006/customXml" ds:itemID="{4A1FC884-28E5-4B38-A675-62AC91BB0386}">
+  <ds:schemaRefs>
+    <ds:schemaRef ds:uri="http://schemas.openxmlformats.org/officeDocument/2006/bibliography"/>
+  </ds:schemaRefs>
+</ds:datastoreItem>
+</file>
+
 <file path=customXml/itemProps4.xml><?xml version="1.0" encoding="utf-8"?>
 <ds:datastoreItem xmlns:ds="http://schemas.openxmlformats.org/officeDocument/2006/customXml" ds:itemID="{73BB3397-8338-4AF6-8A49-3FD134D2BEB4}">
   <ds:schemaRefs>

</xml_diff>